<commit_message>
initial rev of UI, z_tdm_ussr and menu options fixes, remove duplicated cvar
</commit_message>
<xml_diff>
--- a/docs/Changes to vkQuake2 Engine to make it Zombono Engine.docx
+++ b/docs/Changes to vkQuake2 Engine to make it Zombono Engine.docx
@@ -17,30 +17,26 @@
         <w:rPr>
           <w:rFonts w:ascii="Arial" w:hAnsi="Arial" w:cs="Arial"/>
         </w:rPr>
-        <w:t xml:space="preserve">Replace “deathmatch” and “coop” </w:t>
-      </w:r>
-      <w:proofErr w:type="spellStart"/>
-      <w:r>
-        <w:rPr>
-          <w:rFonts w:ascii="Arial" w:hAnsi="Arial" w:cs="Arial"/>
-        </w:rPr>
-        <w:t>cvar.with</w:t>
-      </w:r>
-      <w:proofErr w:type="spellEnd"/>
-      <w:r>
-        <w:rPr>
-          <w:rFonts w:ascii="Arial" w:hAnsi="Arial" w:cs="Arial"/>
-        </w:rPr>
-        <w:t xml:space="preserve"> </w:t>
-      </w:r>
-      <w:proofErr w:type="spellStart"/>
+        <w:t xml:space="preserve">Replace “deathmatch” and “coop” cvar.with </w:t>
+      </w:r>
+      <w:r>
+        <w:rPr>
+          <w:rFonts w:ascii="Arial" w:hAnsi="Arial" w:cs="Arial"/>
+        </w:rPr>
+        <w:t>“</w:t>
+      </w:r>
       <w:r>
         <w:rPr>
           <w:rFonts w:ascii="Arial" w:hAnsi="Arial" w:cs="Arial"/>
         </w:rPr>
         <w:t>gamemode</w:t>
       </w:r>
-      <w:proofErr w:type="spellEnd"/>
+      <w:r>
+        <w:rPr>
+          <w:rFonts w:ascii="Arial" w:hAnsi="Arial" w:cs="Arial"/>
+        </w:rPr>
+        <w:t>”</w:t>
+      </w:r>
       <w:r>
         <w:rPr>
           <w:rFonts w:ascii="Arial" w:hAnsi="Arial" w:cs="Arial"/>
@@ -129,19 +125,11 @@
         </w:rPr>
         <w:t xml:space="preserve">Team </w:t>
       </w:r>
-      <w:proofErr w:type="spellStart"/>
-      <w:r>
-        <w:rPr>
-          <w:rFonts w:ascii="Arial" w:hAnsi="Arial" w:cs="Arial"/>
-        </w:rPr>
-        <w:t>enum</w:t>
-      </w:r>
-      <w:proofErr w:type="spellEnd"/>
-      <w:r>
-        <w:rPr>
-          <w:rFonts w:ascii="Arial" w:hAnsi="Arial" w:cs="Arial"/>
-        </w:rPr>
-        <w:t xml:space="preserve"> added</w:t>
+      <w:r>
+        <w:rPr>
+          <w:rFonts w:ascii="Arial" w:hAnsi="Arial" w:cs="Arial"/>
+        </w:rPr>
+        <w:t>enum added</w:t>
       </w:r>
     </w:p>
     <w:p>
@@ -159,21 +147,7 @@
         <w:rPr>
           <w:rFonts w:ascii="Arial" w:hAnsi="Arial" w:cs="Arial"/>
         </w:rPr>
-        <w:t>- flag format: 1 for director, 2 for player, 4 for unassigned (</w:t>
-      </w:r>
-      <w:proofErr w:type="spellStart"/>
-      <w:r>
-        <w:rPr>
-          <w:rFonts w:ascii="Arial" w:hAnsi="Arial" w:cs="Arial"/>
-        </w:rPr>
-        <w:t>prespawn</w:t>
-      </w:r>
-      <w:proofErr w:type="spellEnd"/>
-      <w:r>
-        <w:rPr>
-          <w:rFonts w:ascii="Arial" w:hAnsi="Arial" w:cs="Arial"/>
-        </w:rPr>
-        <w:t xml:space="preserve">) </w:t>
+        <w:t xml:space="preserve">- flag format: 1 for director, 2 for player, 4 for unassigned (prespawn) </w:t>
       </w:r>
     </w:p>
     <w:p>
@@ -187,57 +161,73 @@
           <w:rFonts w:ascii="Arial" w:hAnsi="Arial" w:cs="Arial"/>
         </w:rPr>
       </w:pPr>
-      <w:proofErr w:type="spellStart"/>
       <w:r>
         <w:rPr>
           <w:rFonts w:ascii="Arial" w:hAnsi="Arial" w:cs="Arial"/>
           <w:b/>
           <w:bCs/>
         </w:rPr>
-        <w:t>gitem_t</w:t>
-      </w:r>
-      <w:proofErr w:type="spellEnd"/>
+        <w:t>gitem_t-&gt;allowed_teams enum</w:t>
+      </w:r>
+      <w:r>
+        <w:rPr>
+          <w:rFonts w:ascii="Arial" w:hAnsi="Arial" w:cs="Arial"/>
+        </w:rPr>
+        <w:t xml:space="preserve"> allows for items to only be picked up by certain teams.</w:t>
+      </w:r>
+    </w:p>
+    <w:p>
+      <w:pPr>
+        <w:pStyle w:val="ListParagraph"/>
+        <w:numPr>
+          <w:ilvl w:val="0"/>
+          <w:numId w:val="1"/>
+        </w:numPr>
+        <w:rPr>
+          <w:rFonts w:ascii="Arial" w:hAnsi="Arial" w:cs="Arial"/>
+        </w:rPr>
+      </w:pPr>
       <w:r>
         <w:rPr>
           <w:rFonts w:ascii="Arial" w:hAnsi="Arial" w:cs="Arial"/>
           <w:b/>
           <w:bCs/>
         </w:rPr>
-        <w:t>-&gt;</w:t>
-      </w:r>
-      <w:proofErr w:type="spellStart"/>
+        <w:t xml:space="preserve">info_player_start </w:t>
+      </w:r>
+      <w:r>
+        <w:rPr>
+          <w:rFonts w:ascii="Arial" w:hAnsi="Arial" w:cs="Arial"/>
+        </w:rPr>
+        <w:t xml:space="preserve">now only used for Team Unassigned; </w:t>
+      </w:r>
       <w:r>
         <w:rPr>
           <w:rFonts w:ascii="Arial" w:hAnsi="Arial" w:cs="Arial"/>
           <w:b/>
           <w:bCs/>
         </w:rPr>
-        <w:t>allowed_teams</w:t>
-      </w:r>
-      <w:proofErr w:type="spellEnd"/>
+        <w:t xml:space="preserve">info_player_start_director </w:t>
+      </w:r>
+      <w:r>
+        <w:rPr>
+          <w:rFonts w:ascii="Arial" w:hAnsi="Arial" w:cs="Arial"/>
+        </w:rPr>
+        <w:t xml:space="preserve">used for Director Team and </w:t>
+      </w:r>
       <w:r>
         <w:rPr>
           <w:rFonts w:ascii="Arial" w:hAnsi="Arial" w:cs="Arial"/>
           <w:b/>
           <w:bCs/>
         </w:rPr>
-        <w:t xml:space="preserve"> </w:t>
-      </w:r>
-      <w:proofErr w:type="spellStart"/>
-      <w:r>
-        <w:rPr>
-          <w:rFonts w:ascii="Arial" w:hAnsi="Arial" w:cs="Arial"/>
-          <w:b/>
-          <w:bCs/>
-        </w:rPr>
-        <w:t>enum</w:t>
-      </w:r>
-      <w:proofErr w:type="spellEnd"/>
-      <w:r>
-        <w:rPr>
-          <w:rFonts w:ascii="Arial" w:hAnsi="Arial" w:cs="Arial"/>
-        </w:rPr>
-        <w:t xml:space="preserve"> allows for items to only be picked up by certain teams.</w:t>
+        <w:t xml:space="preserve">info_player_start_player </w:t>
+      </w:r>
+      <w:r>
+        <w:rPr>
+          <w:rFonts w:ascii="Arial" w:hAnsi="Arial" w:cs="Arial"/>
+        </w:rPr>
+        <w:t>used for Player Team.</w:t>
       </w:r>
     </w:p>
     <w:sectPr>

</xml_diff>

<commit_message>
zombies work, implemet gf_item_friendly_fire (broken menu option)
</commit_message>
<xml_diff>
--- a/docs/Changes to vkQuake2 Engine to make it Zombono Engine.docx
+++ b/docs/Changes to vkQuake2 Engine to make it Zombono Engine.docx
@@ -322,13 +322,116 @@
         <w:t>, as well as Zombono UI document)</w:t>
       </w:r>
     </w:p>
+    <w:p>
+      <w:pPr>
+        <w:pStyle w:val="ListParagraph"/>
+        <w:numPr>
+          <w:ilvl w:val="0"/>
+          <w:numId w:val="1"/>
+        </w:numPr>
+        <w:rPr>
+          <w:rFonts w:ascii="Arial" w:hAnsi="Arial" w:cs="Arial"/>
+        </w:rPr>
+      </w:pPr>
+      <w:r>
+        <w:rPr>
+          <w:rFonts w:ascii="Arial" w:hAnsi="Arial" w:cs="Arial"/>
+        </w:rPr>
+        <w:t xml:space="preserve">Add gameflag </w:t>
+      </w:r>
+      <w:r>
+        <w:rPr>
+          <w:rFonts w:ascii="Arial" w:hAnsi="Arial" w:cs="Arial"/>
+          <w:b/>
+          <w:bCs/>
+        </w:rPr>
+        <w:t xml:space="preserve">GF_ITEM_FRIENDLY_FIRE </w:t>
+      </w:r>
+      <w:r>
+        <w:rPr>
+          <w:rFonts w:ascii="Arial" w:hAnsi="Arial" w:cs="Arial"/>
+        </w:rPr>
+        <w:t>to allow team-sp</w:t>
+      </w:r>
+      <w:r>
+        <w:rPr>
+          <w:rFonts w:ascii="Arial" w:hAnsi="Arial" w:cs="Arial"/>
+        </w:rPr>
+        <w:t>ecific</w:t>
+      </w:r>
+      <w:r>
+        <w:rPr>
+          <w:rFonts w:ascii="Arial" w:hAnsi="Arial" w:cs="Arial"/>
+        </w:rPr>
+        <w:t xml:space="preserve"> items to harm the</w:t>
+      </w:r>
+      <w:r>
+        <w:rPr>
+          <w:rFonts w:ascii="Arial" w:hAnsi="Arial" w:cs="Arial"/>
+        </w:rPr>
+        <w:t xml:space="preserve"> teams (e.g. Zombies can harm directors</w:t>
+      </w:r>
+    </w:p>
+    <w:p>
+      <w:pPr>
+        <w:pStyle w:val="ListParagraph"/>
+        <w:numPr>
+          <w:ilvl w:val="0"/>
+          <w:numId w:val="1"/>
+        </w:numPr>
+        <w:rPr>
+          <w:rFonts w:ascii="Arial" w:hAnsi="Arial" w:cs="Arial"/>
+        </w:rPr>
+      </w:pPr>
+      <w:r>
+        <w:rPr>
+          <w:rFonts w:ascii="Arial" w:hAnsi="Arial" w:cs="Arial"/>
+          <w:b/>
+          <w:bCs/>
+        </w:rPr>
+        <w:t xml:space="preserve">T_Damage </w:t>
+      </w:r>
+      <w:r>
+        <w:rPr>
+          <w:rFonts w:ascii="Arial" w:hAnsi="Arial" w:cs="Arial"/>
+        </w:rPr>
+        <w:t>now allows disallowing certain teams</w:t>
+      </w:r>
+      <w:r>
+        <w:rPr>
+          <w:rFonts w:ascii="Arial" w:hAnsi="Arial" w:cs="Arial"/>
+        </w:rPr>
+        <w:t xml:space="preserve"> (overridden by </w:t>
+      </w:r>
+      <w:r>
+        <w:rPr>
+          <w:rFonts w:ascii="Arial" w:hAnsi="Arial" w:cs="Arial"/>
+          <w:b/>
+          <w:bCs/>
+        </w:rPr>
+        <w:t>GF_ITEM_FRIENDLY_FIRE)</w:t>
+      </w:r>
+      <w:r>
+        <w:rPr>
+          <w:rFonts w:ascii="Arial" w:hAnsi="Arial" w:cs="Arial"/>
+        </w:rPr>
+        <w:t>,</w:t>
+      </w:r>
+      <w:r>
+        <w:rPr>
+          <w:rFonts w:ascii="Arial" w:hAnsi="Arial" w:cs="Arial"/>
+        </w:rPr>
+        <w:t xml:space="preserve"> which allows weapons</w:t>
+      </w:r>
+      <w:r>
+        <w:rPr>
+          <w:rFonts w:ascii="Arial" w:hAnsi="Arial" w:cs="Arial"/>
+        </w:rPr>
+        <w:t xml:space="preserve"> to be team-specific</w:t>
+      </w:r>
+    </w:p>
     <w:sectPr>
-      <w:headerReference w:type="even" r:id="rId7"/>
-      <w:headerReference w:type="default" r:id="rId8"/>
-      <w:footerReference w:type="even" r:id="rId9"/>
-      <w:footerReference w:type="default" r:id="rId10"/>
-      <w:headerReference w:type="first" r:id="rId11"/>
-      <w:footerReference w:type="first" r:id="rId12"/>
+      <w:headerReference w:type="default" r:id="rId7"/>
       <w:pgSz w:w="11906" w:h="16838"/>
       <w:pgMar w:top="1440" w:right="1440" w:bottom="1440" w:left="1440" w:header="708" w:footer="708" w:gutter="0"/>
       <w:cols w:space="708"/>
@@ -363,36 +466,6 @@
 </w:endnotes>
 </file>
 
-<file path=word/footer1.xml><?xml version="1.0" encoding="utf-8"?>
-<w:ftr xmlns:wpc="http://schemas.microsoft.com/office/word/2010/wordprocessingCanvas" xmlns:cx="http://schemas.microsoft.com/office/drawing/2014/chartex" xmlns:cx1="http://schemas.microsoft.com/office/drawing/2015/9/8/chartex" xmlns:cx2="http://schemas.microsoft.com/office/drawing/2015/10/21/chartex" xmlns:cx3="http://schemas.microsoft.com/office/drawing/2016/5/9/chartex" xmlns:cx4="http://schemas.microsoft.com/office/drawing/2016/5/10/chartex" xmlns:cx5="http://schemas.microsoft.com/office/drawing/2016/5/11/chartex" xmlns:cx6="http://schemas.microsoft.com/office/drawing/2016/5/12/chartex" xmlns:cx7="http://schemas.microsoft.com/office/drawing/2016/5/13/chartex" xmlns:cx8="http://schemas.microsoft.com/office/drawing/2016/5/14/chartex" xmlns:mc="http://schemas.openxmlformats.org/markup-compatibility/2006" xmlns:aink="http://schemas.microsoft.com/office/drawing/2016/ink" xmlns:am3d="http://schemas.microsoft.com/office/drawing/2017/model3d" xmlns:o="urn:schemas-microsoft-com:office:office" xmlns:oel="http://schemas.microsoft.com/office/2019/extlst" xmlns:r="http://schemas.openxmlformats.org/officeDocument/2006/relationships" xmlns:m="http://schemas.openxmlformats.org/officeDocument/2006/math" xmlns:v="urn:schemas-microsoft-com:vml" xmlns:wp14="http://schemas.microsoft.com/office/word/2010/wordprocessingDrawing" xmlns:wp="http://schemas.openxmlformats.org/drawingml/2006/wordprocessingDrawing" xmlns:w10="urn:schemas-microsoft-com:office:word" xmlns:w="http://schemas.openxmlformats.org/wordprocessingml/2006/main" xmlns:w14="http://schemas.microsoft.com/office/word/2010/wordml" xmlns:w15="http://schemas.microsoft.com/office/word/2012/wordml" xmlns:w16cex="http://schemas.microsoft.com/office/word/2018/wordml/cex" xmlns:w16cid="http://schemas.microsoft.com/office/word/2016/wordml/cid" xmlns:w16="http://schemas.microsoft.com/office/word/2018/wordml" xmlns:w16sdtdh="http://schemas.microsoft.com/office/word/2020/wordml/sdtdatahash" xmlns:w16se="http://schemas.microsoft.com/office/word/2015/wordml/symex" xmlns:wpg="http://schemas.microsoft.com/office/word/2010/wordprocessingGroup" xmlns:wpi="http://schemas.microsoft.com/office/word/2010/wordprocessingInk" xmlns:wne="http://schemas.microsoft.com/office/word/2006/wordml" xmlns:wps="http://schemas.microsoft.com/office/word/2010/wordprocessingShape" mc:Ignorable="w14 w15 w16se w16cid w16 w16cex w16sdtdh wp14">
-  <w:p>
-    <w:pPr>
-      <w:pStyle w:val="Footer"/>
-    </w:pPr>
-  </w:p>
-</w:ftr>
-</file>
-
-<file path=word/footer2.xml><?xml version="1.0" encoding="utf-8"?>
-<w:ftr xmlns:wpc="http://schemas.microsoft.com/office/word/2010/wordprocessingCanvas" xmlns:cx="http://schemas.microsoft.com/office/drawing/2014/chartex" xmlns:cx1="http://schemas.microsoft.com/office/drawing/2015/9/8/chartex" xmlns:cx2="http://schemas.microsoft.com/office/drawing/2015/10/21/chartex" xmlns:cx3="http://schemas.microsoft.com/office/drawing/2016/5/9/chartex" xmlns:cx4="http://schemas.microsoft.com/office/drawing/2016/5/10/chartex" xmlns:cx5="http://schemas.microsoft.com/office/drawing/2016/5/11/chartex" xmlns:cx6="http://schemas.microsoft.com/office/drawing/2016/5/12/chartex" xmlns:cx7="http://schemas.microsoft.com/office/drawing/2016/5/13/chartex" xmlns:cx8="http://schemas.microsoft.com/office/drawing/2016/5/14/chartex" xmlns:mc="http://schemas.openxmlformats.org/markup-compatibility/2006" xmlns:aink="http://schemas.microsoft.com/office/drawing/2016/ink" xmlns:am3d="http://schemas.microsoft.com/office/drawing/2017/model3d" xmlns:o="urn:schemas-microsoft-com:office:office" xmlns:oel="http://schemas.microsoft.com/office/2019/extlst" xmlns:r="http://schemas.openxmlformats.org/officeDocument/2006/relationships" xmlns:m="http://schemas.openxmlformats.org/officeDocument/2006/math" xmlns:v="urn:schemas-microsoft-com:vml" xmlns:wp14="http://schemas.microsoft.com/office/word/2010/wordprocessingDrawing" xmlns:wp="http://schemas.openxmlformats.org/drawingml/2006/wordprocessingDrawing" xmlns:w10="urn:schemas-microsoft-com:office:word" xmlns:w="http://schemas.openxmlformats.org/wordprocessingml/2006/main" xmlns:w14="http://schemas.microsoft.com/office/word/2010/wordml" xmlns:w15="http://schemas.microsoft.com/office/word/2012/wordml" xmlns:w16cex="http://schemas.microsoft.com/office/word/2018/wordml/cex" xmlns:w16cid="http://schemas.microsoft.com/office/word/2016/wordml/cid" xmlns:w16="http://schemas.microsoft.com/office/word/2018/wordml" xmlns:w16sdtdh="http://schemas.microsoft.com/office/word/2020/wordml/sdtdatahash" xmlns:w16se="http://schemas.microsoft.com/office/word/2015/wordml/symex" xmlns:wpg="http://schemas.microsoft.com/office/word/2010/wordprocessingGroup" xmlns:wpi="http://schemas.microsoft.com/office/word/2010/wordprocessingInk" xmlns:wne="http://schemas.microsoft.com/office/word/2006/wordml" xmlns:wps="http://schemas.microsoft.com/office/word/2010/wordprocessingShape" mc:Ignorable="w14 w15 w16se w16cid w16 w16cex w16sdtdh wp14">
-  <w:p>
-    <w:pPr>
-      <w:pStyle w:val="Footer"/>
-    </w:pPr>
-  </w:p>
-</w:ftr>
-</file>
-
-<file path=word/footer3.xml><?xml version="1.0" encoding="utf-8"?>
-<w:ftr xmlns:wpc="http://schemas.microsoft.com/office/word/2010/wordprocessingCanvas" xmlns:cx="http://schemas.microsoft.com/office/drawing/2014/chartex" xmlns:cx1="http://schemas.microsoft.com/office/drawing/2015/9/8/chartex" xmlns:cx2="http://schemas.microsoft.com/office/drawing/2015/10/21/chartex" xmlns:cx3="http://schemas.microsoft.com/office/drawing/2016/5/9/chartex" xmlns:cx4="http://schemas.microsoft.com/office/drawing/2016/5/10/chartex" xmlns:cx5="http://schemas.microsoft.com/office/drawing/2016/5/11/chartex" xmlns:cx6="http://schemas.microsoft.com/office/drawing/2016/5/12/chartex" xmlns:cx7="http://schemas.microsoft.com/office/drawing/2016/5/13/chartex" xmlns:cx8="http://schemas.microsoft.com/office/drawing/2016/5/14/chartex" xmlns:mc="http://schemas.openxmlformats.org/markup-compatibility/2006" xmlns:aink="http://schemas.microsoft.com/office/drawing/2016/ink" xmlns:am3d="http://schemas.microsoft.com/office/drawing/2017/model3d" xmlns:o="urn:schemas-microsoft-com:office:office" xmlns:oel="http://schemas.microsoft.com/office/2019/extlst" xmlns:r="http://schemas.openxmlformats.org/officeDocument/2006/relationships" xmlns:m="http://schemas.openxmlformats.org/officeDocument/2006/math" xmlns:v="urn:schemas-microsoft-com:vml" xmlns:wp14="http://schemas.microsoft.com/office/word/2010/wordprocessingDrawing" xmlns:wp="http://schemas.openxmlformats.org/drawingml/2006/wordprocessingDrawing" xmlns:w10="urn:schemas-microsoft-com:office:word" xmlns:w="http://schemas.openxmlformats.org/wordprocessingml/2006/main" xmlns:w14="http://schemas.microsoft.com/office/word/2010/wordml" xmlns:w15="http://schemas.microsoft.com/office/word/2012/wordml" xmlns:w16cex="http://schemas.microsoft.com/office/word/2018/wordml/cex" xmlns:w16cid="http://schemas.microsoft.com/office/word/2016/wordml/cid" xmlns:w16="http://schemas.microsoft.com/office/word/2018/wordml" xmlns:w16sdtdh="http://schemas.microsoft.com/office/word/2020/wordml/sdtdatahash" xmlns:w16se="http://schemas.microsoft.com/office/word/2015/wordml/symex" xmlns:wpg="http://schemas.microsoft.com/office/word/2010/wordprocessingGroup" xmlns:wpi="http://schemas.microsoft.com/office/word/2010/wordprocessingInk" xmlns:wne="http://schemas.microsoft.com/office/word/2006/wordml" xmlns:wps="http://schemas.microsoft.com/office/word/2010/wordprocessingShape" mc:Ignorable="w14 w15 w16se w16cid w16 w16cex w16sdtdh wp14">
-  <w:p>
-    <w:pPr>
-      <w:pStyle w:val="Footer"/>
-    </w:pPr>
-  </w:p>
-</w:ftr>
-</file>
-
 <file path=word/footnotes.xml><?xml version="1.0" encoding="utf-8"?>
 <w:footnotes xmlns:wpc="http://schemas.microsoft.com/office/word/2010/wordprocessingCanvas" xmlns:cx="http://schemas.microsoft.com/office/drawing/2014/chartex" xmlns:cx1="http://schemas.microsoft.com/office/drawing/2015/9/8/chartex" xmlns:cx2="http://schemas.microsoft.com/office/drawing/2015/10/21/chartex" xmlns:cx3="http://schemas.microsoft.com/office/drawing/2016/5/9/chartex" xmlns:cx4="http://schemas.microsoft.com/office/drawing/2016/5/10/chartex" xmlns:cx5="http://schemas.microsoft.com/office/drawing/2016/5/11/chartex" xmlns:cx6="http://schemas.microsoft.com/office/drawing/2016/5/12/chartex" xmlns:cx7="http://schemas.microsoft.com/office/drawing/2016/5/13/chartex" xmlns:cx8="http://schemas.microsoft.com/office/drawing/2016/5/14/chartex" xmlns:mc="http://schemas.openxmlformats.org/markup-compatibility/2006" xmlns:aink="http://schemas.microsoft.com/office/drawing/2016/ink" xmlns:am3d="http://schemas.microsoft.com/office/drawing/2017/model3d" xmlns:o="urn:schemas-microsoft-com:office:office" xmlns:oel="http://schemas.microsoft.com/office/2019/extlst" xmlns:r="http://schemas.openxmlformats.org/officeDocument/2006/relationships" xmlns:m="http://schemas.openxmlformats.org/officeDocument/2006/math" xmlns:v="urn:schemas-microsoft-com:vml" xmlns:wp14="http://schemas.microsoft.com/office/word/2010/wordprocessingDrawing" xmlns:wp="http://schemas.openxmlformats.org/drawingml/2006/wordprocessingDrawing" xmlns:w10="urn:schemas-microsoft-com:office:word" xmlns:w="http://schemas.openxmlformats.org/wordprocessingml/2006/main" xmlns:w14="http://schemas.microsoft.com/office/word/2010/wordml" xmlns:w15="http://schemas.microsoft.com/office/word/2012/wordml" xmlns:w16cex="http://schemas.microsoft.com/office/word/2018/wordml/cex" xmlns:w16cid="http://schemas.microsoft.com/office/word/2016/wordml/cid" xmlns:w16="http://schemas.microsoft.com/office/word/2018/wordml" xmlns:w16sdtdh="http://schemas.microsoft.com/office/word/2020/wordml/sdtdatahash" xmlns:w16se="http://schemas.microsoft.com/office/word/2015/wordml/symex" xmlns:wpg="http://schemas.microsoft.com/office/word/2010/wordprocessingGroup" xmlns:wpi="http://schemas.microsoft.com/office/word/2010/wordprocessingInk" xmlns:wne="http://schemas.microsoft.com/office/word/2006/wordml" xmlns:wps="http://schemas.microsoft.com/office/word/2010/wordprocessingShape" mc:Ignorable="w14 w15 w16se w16cid w16 w16cex w16sdtdh wp14">
   <w:footnote w:type="separator" w:id="-1">
@@ -423,16 +496,6 @@
   <w:p>
     <w:pPr>
       <w:pStyle w:val="Header"/>
-    </w:pPr>
-  </w:p>
-</w:hdr>
-</file>
-
-<file path=word/header2.xml><?xml version="1.0" encoding="utf-8"?>
-<w:hdr xmlns:wpc="http://schemas.microsoft.com/office/word/2010/wordprocessingCanvas" xmlns:cx="http://schemas.microsoft.com/office/drawing/2014/chartex" xmlns:cx1="http://schemas.microsoft.com/office/drawing/2015/9/8/chartex" xmlns:cx2="http://schemas.microsoft.com/office/drawing/2015/10/21/chartex" xmlns:cx3="http://schemas.microsoft.com/office/drawing/2016/5/9/chartex" xmlns:cx4="http://schemas.microsoft.com/office/drawing/2016/5/10/chartex" xmlns:cx5="http://schemas.microsoft.com/office/drawing/2016/5/11/chartex" xmlns:cx6="http://schemas.microsoft.com/office/drawing/2016/5/12/chartex" xmlns:cx7="http://schemas.microsoft.com/office/drawing/2016/5/13/chartex" xmlns:cx8="http://schemas.microsoft.com/office/drawing/2016/5/14/chartex" xmlns:mc="http://schemas.openxmlformats.org/markup-compatibility/2006" xmlns:aink="http://schemas.microsoft.com/office/drawing/2016/ink" xmlns:am3d="http://schemas.microsoft.com/office/drawing/2017/model3d" xmlns:o="urn:schemas-microsoft-com:office:office" xmlns:oel="http://schemas.microsoft.com/office/2019/extlst" xmlns:r="http://schemas.openxmlformats.org/officeDocument/2006/relationships" xmlns:m="http://schemas.openxmlformats.org/officeDocument/2006/math" xmlns:v="urn:schemas-microsoft-com:vml" xmlns:wp14="http://schemas.microsoft.com/office/word/2010/wordprocessingDrawing" xmlns:wp="http://schemas.openxmlformats.org/drawingml/2006/wordprocessingDrawing" xmlns:w10="urn:schemas-microsoft-com:office:word" xmlns:w="http://schemas.openxmlformats.org/wordprocessingml/2006/main" xmlns:w14="http://schemas.microsoft.com/office/word/2010/wordml" xmlns:w15="http://schemas.microsoft.com/office/word/2012/wordml" xmlns:w16cex="http://schemas.microsoft.com/office/word/2018/wordml/cex" xmlns:w16cid="http://schemas.microsoft.com/office/word/2016/wordml/cid" xmlns:w16="http://schemas.microsoft.com/office/word/2018/wordml" xmlns:w16sdtdh="http://schemas.microsoft.com/office/word/2020/wordml/sdtdatahash" xmlns:w16se="http://schemas.microsoft.com/office/word/2015/wordml/symex" xmlns:wpg="http://schemas.microsoft.com/office/word/2010/wordprocessingGroup" xmlns:wpi="http://schemas.microsoft.com/office/word/2010/wordprocessingInk" xmlns:wne="http://schemas.microsoft.com/office/word/2006/wordml" xmlns:wps="http://schemas.microsoft.com/office/word/2010/wordprocessingShape" mc:Ignorable="w14 w15 w16se w16cid w16 w16cex w16sdtdh wp14">
-  <w:p>
-    <w:pPr>
-      <w:pStyle w:val="Header"/>
       <w:rPr>
         <w:rFonts w:ascii="Arial" w:hAnsi="Arial" w:cs="Arial"/>
         <w:b/>
@@ -469,7 +532,7 @@
       <w:rPr>
         <w:rFonts w:ascii="Arial" w:hAnsi="Arial" w:cs="Arial"/>
       </w:rPr>
-      <w:t>19</w:t>
+      <w:t>20</w:t>
     </w:r>
     <w:r>
       <w:rPr>
@@ -477,16 +540,6 @@
       </w:rPr>
       <w:t>, 2023 version</w:t>
     </w:r>
-  </w:p>
-</w:hdr>
-</file>
-
-<file path=word/header3.xml><?xml version="1.0" encoding="utf-8"?>
-<w:hdr xmlns:wpc="http://schemas.microsoft.com/office/word/2010/wordprocessingCanvas" xmlns:cx="http://schemas.microsoft.com/office/drawing/2014/chartex" xmlns:cx1="http://schemas.microsoft.com/office/drawing/2015/9/8/chartex" xmlns:cx2="http://schemas.microsoft.com/office/drawing/2015/10/21/chartex" xmlns:cx3="http://schemas.microsoft.com/office/drawing/2016/5/9/chartex" xmlns:cx4="http://schemas.microsoft.com/office/drawing/2016/5/10/chartex" xmlns:cx5="http://schemas.microsoft.com/office/drawing/2016/5/11/chartex" xmlns:cx6="http://schemas.microsoft.com/office/drawing/2016/5/12/chartex" xmlns:cx7="http://schemas.microsoft.com/office/drawing/2016/5/13/chartex" xmlns:cx8="http://schemas.microsoft.com/office/drawing/2016/5/14/chartex" xmlns:mc="http://schemas.openxmlformats.org/markup-compatibility/2006" xmlns:aink="http://schemas.microsoft.com/office/drawing/2016/ink" xmlns:am3d="http://schemas.microsoft.com/office/drawing/2017/model3d" xmlns:o="urn:schemas-microsoft-com:office:office" xmlns:oel="http://schemas.microsoft.com/office/2019/extlst" xmlns:r="http://schemas.openxmlformats.org/officeDocument/2006/relationships" xmlns:m="http://schemas.openxmlformats.org/officeDocument/2006/math" xmlns:v="urn:schemas-microsoft-com:vml" xmlns:wp14="http://schemas.microsoft.com/office/word/2010/wordprocessingDrawing" xmlns:wp="http://schemas.openxmlformats.org/drawingml/2006/wordprocessingDrawing" xmlns:w10="urn:schemas-microsoft-com:office:word" xmlns:w="http://schemas.openxmlformats.org/wordprocessingml/2006/main" xmlns:w14="http://schemas.microsoft.com/office/word/2010/wordml" xmlns:w15="http://schemas.microsoft.com/office/word/2012/wordml" xmlns:w16cex="http://schemas.microsoft.com/office/word/2018/wordml/cex" xmlns:w16cid="http://schemas.microsoft.com/office/word/2016/wordml/cid" xmlns:w16="http://schemas.microsoft.com/office/word/2018/wordml" xmlns:w16sdtdh="http://schemas.microsoft.com/office/word/2020/wordml/sdtdatahash" xmlns:w16se="http://schemas.microsoft.com/office/word/2015/wordml/symex" xmlns:wpg="http://schemas.microsoft.com/office/word/2010/wordprocessingGroup" xmlns:wpi="http://schemas.microsoft.com/office/word/2010/wordprocessingInk" xmlns:wne="http://schemas.microsoft.com/office/word/2006/wordml" xmlns:wps="http://schemas.microsoft.com/office/word/2010/wordprocessingShape" mc:Ignorable="w14 w15 w16se w16cid w16 w16cex w16sdtdh wp14">
-  <w:p>
-    <w:pPr>
-      <w:pStyle w:val="Header"/>
-    </w:pPr>
   </w:p>
 </w:hdr>
 </file>

</xml_diff>

<commit_message>
fix dedicated servers by just forcing them to always run Qcommon_Frame (hopefully not a problem lmao); add server.cfg - don't force maxclients to 1
</commit_message>
<xml_diff>
--- a/docs/Changes to vkQuake2 Engine to make it Zombono Engine.docx
+++ b/docs/Changes to vkQuake2 Engine to make it Zombono Engine.docx
@@ -428,6 +428,160 @@
           <w:rFonts w:ascii="Arial" w:hAnsi="Arial" w:cs="Arial"/>
         </w:rPr>
         <w:t xml:space="preserve"> to be team-specific</w:t>
+      </w:r>
+      <w:r>
+        <w:rPr>
+          <w:rFonts w:ascii="Arial" w:hAnsi="Arial" w:cs="Arial"/>
+        </w:rPr>
+        <w:t>.</w:t>
+      </w:r>
+    </w:p>
+    <w:p>
+      <w:pPr>
+        <w:pStyle w:val="ListParagraph"/>
+        <w:numPr>
+          <w:ilvl w:val="0"/>
+          <w:numId w:val="1"/>
+        </w:numPr>
+        <w:rPr>
+          <w:rFonts w:ascii="Arial" w:hAnsi="Arial" w:cs="Arial"/>
+        </w:rPr>
+      </w:pPr>
+      <w:r>
+        <w:rPr>
+          <w:rFonts w:ascii="Arial" w:hAnsi="Arial" w:cs="Arial"/>
+        </w:rPr>
+        <w:t xml:space="preserve">Add extra build config </w:t>
+      </w:r>
+      <w:r>
+        <w:rPr>
+          <w:rFonts w:ascii="Arial" w:hAnsi="Arial" w:cs="Arial"/>
+          <w:b/>
+          <w:bCs/>
+        </w:rPr>
+        <w:t>Playtest</w:t>
+      </w:r>
+      <w:r>
+        <w:rPr>
+          <w:rFonts w:ascii="Arial" w:hAnsi="Arial" w:cs="Arial"/>
+        </w:rPr>
+        <w:t>:</w:t>
+      </w:r>
+    </w:p>
+    <w:p>
+      <w:pPr>
+        <w:pStyle w:val="ListParagraph"/>
+        <w:numPr>
+          <w:ilvl w:val="0"/>
+          <w:numId w:val="1"/>
+        </w:numPr>
+        <w:rPr>
+          <w:rFonts w:ascii="Arial" w:hAnsi="Arial" w:cs="Arial"/>
+        </w:rPr>
+      </w:pPr>
+      <w:r>
+        <w:rPr>
+          <w:rFonts w:ascii="Arial" w:hAnsi="Arial" w:cs="Arial"/>
+        </w:rPr>
+        <w:t>Do not allow connection to server other than playtest server on this build config.</w:t>
+      </w:r>
+    </w:p>
+    <w:p>
+      <w:pPr>
+        <w:pStyle w:val="ListParagraph"/>
+        <w:numPr>
+          <w:ilvl w:val="0"/>
+          <w:numId w:val="1"/>
+        </w:numPr>
+        <w:rPr>
+          <w:rFonts w:ascii="Arial" w:hAnsi="Arial" w:cs="Arial"/>
+        </w:rPr>
+      </w:pPr>
+      <w:r>
+        <w:rPr>
+          <w:rFonts w:ascii="Arial" w:hAnsi="Arial" w:cs="Arial"/>
+        </w:rPr>
+        <w:t xml:space="preserve">Run </w:t>
+      </w:r>
+      <w:r>
+        <w:rPr>
+          <w:rFonts w:ascii="Arial" w:hAnsi="Arial" w:cs="Arial"/>
+          <w:b/>
+          <w:bCs/>
+        </w:rPr>
+        <w:t xml:space="preserve">config_playtest.cfg </w:t>
+      </w:r>
+      <w:r>
+        <w:rPr>
+          <w:rFonts w:ascii="Arial" w:hAnsi="Arial" w:cs="Arial"/>
+        </w:rPr>
+        <w:t xml:space="preserve">instead of </w:t>
+      </w:r>
+      <w:r>
+        <w:rPr>
+          <w:rFonts w:ascii="Arial" w:hAnsi="Arial" w:cs="Arial"/>
+          <w:b/>
+          <w:bCs/>
+        </w:rPr>
+        <w:t>config.cfg</w:t>
+      </w:r>
+    </w:p>
+    <w:p>
+      <w:pPr>
+        <w:pStyle w:val="ListParagraph"/>
+        <w:numPr>
+          <w:ilvl w:val="0"/>
+          <w:numId w:val="1"/>
+        </w:numPr>
+        <w:rPr>
+          <w:rFonts w:ascii="Arial" w:hAnsi="Arial" w:cs="Arial"/>
+        </w:rPr>
+      </w:pPr>
+      <w:r>
+        <w:rPr>
+          <w:rFonts w:ascii="Arial" w:hAnsi="Arial" w:cs="Arial"/>
+        </w:rPr>
+        <w:t>Disable singleplayer mode.</w:t>
+      </w:r>
+    </w:p>
+    <w:p>
+      <w:pPr>
+        <w:pStyle w:val="ListParagraph"/>
+        <w:numPr>
+          <w:ilvl w:val="0"/>
+          <w:numId w:val="1"/>
+        </w:numPr>
+        <w:rPr>
+          <w:rFonts w:ascii="Arial" w:hAnsi="Arial" w:cs="Arial"/>
+        </w:rPr>
+      </w:pPr>
+      <w:r>
+        <w:rPr>
+          <w:rFonts w:ascii="Arial" w:hAnsi="Arial" w:cs="Arial"/>
+        </w:rPr>
+        <w:t xml:space="preserve">Allow dedicated servers to run </w:t>
+      </w:r>
+      <w:r>
+        <w:rPr>
+          <w:rFonts w:ascii="Arial" w:hAnsi="Arial" w:cs="Arial"/>
+          <w:b/>
+          <w:bCs/>
+        </w:rPr>
+        <w:t>server,cfg</w:t>
+      </w:r>
+      <w:r>
+        <w:rPr>
+          <w:rFonts w:ascii="Arial" w:hAnsi="Arial" w:cs="Arial"/>
+        </w:rPr>
+        <w:t>.</w:t>
+      </w:r>
+      <w:r>
+        <w:rPr>
+          <w:rFonts w:ascii="Arial" w:hAnsi="Arial" w:cs="Arial"/>
+          <w:b/>
+          <w:bCs/>
+        </w:rPr>
+        <w:t xml:space="preserve"> </w:t>
       </w:r>
     </w:p>
     <w:sectPr>

</xml_diff>

<commit_message>
fix engine changes doc
</commit_message>
<xml_diff>
--- a/docs/Changes to vkQuake2 Engine to make it Zombono Engine.docx
+++ b/docs/Changes to vkQuake2 Engine to make it Zombono Engine.docx
@@ -472,6 +472,82 @@
       <w:pPr>
         <w:pStyle w:val="ListParagraph"/>
         <w:numPr>
+          <w:ilvl w:val="1"/>
+          <w:numId w:val="1"/>
+        </w:numPr>
+        <w:rPr>
+          <w:rFonts w:ascii="Arial" w:hAnsi="Arial" w:cs="Arial"/>
+        </w:rPr>
+      </w:pPr>
+      <w:r>
+        <w:rPr>
+          <w:rFonts w:ascii="Arial" w:hAnsi="Arial" w:cs="Arial"/>
+        </w:rPr>
+        <w:t>Do not allow connection to server other than playtest server on this build config.</w:t>
+      </w:r>
+    </w:p>
+    <w:p>
+      <w:pPr>
+        <w:pStyle w:val="ListParagraph"/>
+        <w:numPr>
+          <w:ilvl w:val="1"/>
+          <w:numId w:val="1"/>
+        </w:numPr>
+        <w:rPr>
+          <w:rFonts w:ascii="Arial" w:hAnsi="Arial" w:cs="Arial"/>
+        </w:rPr>
+      </w:pPr>
+      <w:r>
+        <w:rPr>
+          <w:rFonts w:ascii="Arial" w:hAnsi="Arial" w:cs="Arial"/>
+        </w:rPr>
+        <w:t xml:space="preserve">Run </w:t>
+      </w:r>
+      <w:r>
+        <w:rPr>
+          <w:rFonts w:ascii="Arial" w:hAnsi="Arial" w:cs="Arial"/>
+          <w:b/>
+          <w:bCs/>
+        </w:rPr>
+        <w:t xml:space="preserve">config_playtest.cfg </w:t>
+      </w:r>
+      <w:r>
+        <w:rPr>
+          <w:rFonts w:ascii="Arial" w:hAnsi="Arial" w:cs="Arial"/>
+        </w:rPr>
+        <w:t xml:space="preserve">instead of </w:t>
+      </w:r>
+      <w:r>
+        <w:rPr>
+          <w:rFonts w:ascii="Arial" w:hAnsi="Arial" w:cs="Arial"/>
+          <w:b/>
+          <w:bCs/>
+        </w:rPr>
+        <w:t>config.cfg</w:t>
+      </w:r>
+    </w:p>
+    <w:p>
+      <w:pPr>
+        <w:pStyle w:val="ListParagraph"/>
+        <w:numPr>
+          <w:ilvl w:val="1"/>
+          <w:numId w:val="1"/>
+        </w:numPr>
+        <w:rPr>
+          <w:rFonts w:ascii="Arial" w:hAnsi="Arial" w:cs="Arial"/>
+        </w:rPr>
+      </w:pPr>
+      <w:r>
+        <w:rPr>
+          <w:rFonts w:ascii="Arial" w:hAnsi="Arial" w:cs="Arial"/>
+        </w:rPr>
+        <w:t>Disable singleplayer mode.</w:t>
+      </w:r>
+    </w:p>
+    <w:p>
+      <w:pPr>
+        <w:pStyle w:val="ListParagraph"/>
+        <w:numPr>
           <w:ilvl w:val="0"/>
           <w:numId w:val="1"/>
         </w:numPr>
@@ -483,7 +559,43 @@
         <w:rPr>
           <w:rFonts w:ascii="Arial" w:hAnsi="Arial" w:cs="Arial"/>
         </w:rPr>
-        <w:t>Do not allow connection to server other than playtest server on this build config.</w:t>
+        <w:t>Dedicated servers now automatically run</w:t>
+      </w:r>
+      <w:r>
+        <w:rPr>
+          <w:rFonts w:ascii="Arial" w:hAnsi="Arial" w:cs="Arial"/>
+        </w:rPr>
+        <w:t xml:space="preserve"> </w:t>
+      </w:r>
+      <w:r>
+        <w:rPr>
+          <w:rFonts w:ascii="Arial" w:hAnsi="Arial" w:cs="Arial"/>
+          <w:b/>
+          <w:bCs/>
+        </w:rPr>
+        <w:t>server</w:t>
+      </w:r>
+      <w:r>
+        <w:rPr>
+          <w:rFonts w:ascii="Arial" w:hAnsi="Arial" w:cs="Arial"/>
+          <w:b/>
+          <w:bCs/>
+        </w:rPr>
+        <w:t>.</w:t>
+      </w:r>
+      <w:r>
+        <w:rPr>
+          <w:rFonts w:ascii="Arial" w:hAnsi="Arial" w:cs="Arial"/>
+          <w:b/>
+          <w:bCs/>
+        </w:rPr>
+        <w:t>cfg</w:t>
+      </w:r>
+      <w:r>
+        <w:rPr>
+          <w:rFonts w:ascii="Arial" w:hAnsi="Arial" w:cs="Arial"/>
+        </w:rPr>
+        <w:t>.</w:t>
       </w:r>
     </w:p>
     <w:p>
@@ -501,87 +613,7 @@
         <w:rPr>
           <w:rFonts w:ascii="Arial" w:hAnsi="Arial" w:cs="Arial"/>
         </w:rPr>
-        <w:t xml:space="preserve">Run </w:t>
-      </w:r>
-      <w:r>
-        <w:rPr>
-          <w:rFonts w:ascii="Arial" w:hAnsi="Arial" w:cs="Arial"/>
-          <w:b/>
-          <w:bCs/>
-        </w:rPr>
-        <w:t xml:space="preserve">config_playtest.cfg </w:t>
-      </w:r>
-      <w:r>
-        <w:rPr>
-          <w:rFonts w:ascii="Arial" w:hAnsi="Arial" w:cs="Arial"/>
-        </w:rPr>
-        <w:t xml:space="preserve">instead of </w:t>
-      </w:r>
-      <w:r>
-        <w:rPr>
-          <w:rFonts w:ascii="Arial" w:hAnsi="Arial" w:cs="Arial"/>
-          <w:b/>
-          <w:bCs/>
-        </w:rPr>
-        <w:t>config.cfg</w:t>
-      </w:r>
-    </w:p>
-    <w:p>
-      <w:pPr>
-        <w:pStyle w:val="ListParagraph"/>
-        <w:numPr>
-          <w:ilvl w:val="0"/>
-          <w:numId w:val="1"/>
-        </w:numPr>
-        <w:rPr>
-          <w:rFonts w:ascii="Arial" w:hAnsi="Arial" w:cs="Arial"/>
-        </w:rPr>
-      </w:pPr>
-      <w:r>
-        <w:rPr>
-          <w:rFonts w:ascii="Arial" w:hAnsi="Arial" w:cs="Arial"/>
-        </w:rPr>
-        <w:t>Disable singleplayer mode.</w:t>
-      </w:r>
-    </w:p>
-    <w:p>
-      <w:pPr>
-        <w:pStyle w:val="ListParagraph"/>
-        <w:numPr>
-          <w:ilvl w:val="0"/>
-          <w:numId w:val="1"/>
-        </w:numPr>
-        <w:rPr>
-          <w:rFonts w:ascii="Arial" w:hAnsi="Arial" w:cs="Arial"/>
-        </w:rPr>
-      </w:pPr>
-      <w:r>
-        <w:rPr>
-          <w:rFonts w:ascii="Arial" w:hAnsi="Arial" w:cs="Arial"/>
-        </w:rPr>
-        <w:t xml:space="preserve">Allow dedicated servers to run </w:t>
-      </w:r>
-      <w:r>
-        <w:rPr>
-          <w:rFonts w:ascii="Arial" w:hAnsi="Arial" w:cs="Arial"/>
-          <w:b/>
-          <w:bCs/>
-        </w:rPr>
-        <w:t>server,cfg</w:t>
-      </w:r>
-      <w:r>
-        <w:rPr>
-          <w:rFonts w:ascii="Arial" w:hAnsi="Arial" w:cs="Arial"/>
-        </w:rPr>
-        <w:t>.</w:t>
-      </w:r>
-      <w:r>
-        <w:rPr>
-          <w:rFonts w:ascii="Arial" w:hAnsi="Arial" w:cs="Arial"/>
-          <w:b/>
-          <w:bCs/>
-        </w:rPr>
-        <w:t xml:space="preserve"> </w:t>
+        <w:t>Don’t force maxplayers to 1.</w:t>
       </w:r>
     </w:p>
     <w:sectPr>
@@ -715,7 +747,7 @@
         <w:rFonts w:ascii="Arial" w:eastAsiaTheme="minorHAnsi" w:hAnsi="Arial" w:cs="Arial" w:hint="default"/>
       </w:rPr>
     </w:lvl>
-    <w:lvl w:ilvl="1" w:tplc="08090003" w:tentative="1">
+    <w:lvl w:ilvl="1" w:tplc="08090003">
       <w:start w:val="1"/>
       <w:numFmt w:val="bullet"/>
       <w:lvlText w:val="o"/>

</xml_diff>

<commit_message>
map tweaks for private test
</commit_message>
<xml_diff>
--- a/docs/Changes to vkQuake2 Engine to make it Zombono Engine.docx
+++ b/docs/Changes to vkQuake2 Engine to make it Zombono Engine.docx
@@ -613,7 +613,93 @@
         <w:rPr>
           <w:rFonts w:ascii="Arial" w:hAnsi="Arial" w:cs="Arial"/>
         </w:rPr>
-        <w:t>Don’t force maxplayers to 1.</w:t>
+        <w:t>Don’t force maxplayers to 1</w:t>
+      </w:r>
+      <w:r>
+        <w:rPr>
+          <w:rFonts w:ascii="Arial" w:hAnsi="Arial" w:cs="Arial"/>
+        </w:rPr>
+        <w:t xml:space="preserve"> if </w:t>
+      </w:r>
+      <w:r>
+        <w:rPr>
+          <w:rFonts w:ascii="Arial" w:hAnsi="Arial" w:cs="Arial"/>
+          <w:b/>
+          <w:bCs/>
+        </w:rPr>
+        <w:t xml:space="preserve">gamemode </w:t>
+      </w:r>
+      <w:r>
+        <w:rPr>
+          <w:rFonts w:ascii="Arial" w:hAnsi="Arial" w:cs="Arial"/>
+        </w:rPr>
+        <w:t xml:space="preserve">(formerly </w:t>
+      </w:r>
+      <w:r>
+        <w:rPr>
+          <w:rFonts w:ascii="Arial" w:hAnsi="Arial" w:cs="Arial"/>
+          <w:b/>
+          <w:bCs/>
+        </w:rPr>
+        <w:t>deathmatch</w:t>
+      </w:r>
+      <w:r>
+        <w:rPr>
+          <w:rFonts w:ascii="Arial" w:hAnsi="Arial" w:cs="Arial"/>
+        </w:rPr>
+        <w:t>) cvar is not set</w:t>
+      </w:r>
+      <w:r>
+        <w:rPr>
+          <w:rFonts w:ascii="Arial" w:hAnsi="Arial" w:cs="Arial"/>
+        </w:rPr>
+        <w:t>.</w:t>
+      </w:r>
+    </w:p>
+    <w:p>
+      <w:pPr>
+        <w:pStyle w:val="ListParagraph"/>
+        <w:numPr>
+          <w:ilvl w:val="0"/>
+          <w:numId w:val="1"/>
+        </w:numPr>
+        <w:rPr>
+          <w:rFonts w:ascii="Arial" w:hAnsi="Arial" w:cs="Arial"/>
+        </w:rPr>
+      </w:pPr>
+      <w:r>
+        <w:rPr>
+          <w:rFonts w:ascii="Arial" w:hAnsi="Arial" w:cs="Arial"/>
+        </w:rPr>
+        <w:t xml:space="preserve">Add </w:t>
+      </w:r>
+      <w:r>
+        <w:rPr>
+          <w:rFonts w:ascii="Arial" w:hAnsi="Arial" w:cs="Arial"/>
+          <w:b/>
+          <w:bCs/>
+        </w:rPr>
+        <w:t xml:space="preserve">team </w:t>
+      </w:r>
+      <w:r>
+        <w:rPr>
+          <w:rFonts w:ascii="Arial" w:hAnsi="Arial" w:cs="Arial"/>
+        </w:rPr>
+        <w:t xml:space="preserve">integer to </w:t>
+      </w:r>
+      <w:r>
+        <w:rPr>
+          <w:rFonts w:ascii="Arial" w:hAnsi="Arial" w:cs="Arial"/>
+          <w:b/>
+          <w:bCs/>
+        </w:rPr>
+        <w:t xml:space="preserve">client </w:t>
+      </w:r>
+      <w:r>
+        <w:rPr>
+          <w:rFonts w:ascii="Arial" w:hAnsi="Arial" w:cs="Arial"/>
+        </w:rPr>
+        <w:t>section of layout string, extend the vertical length of a player’s score information from 32 to 40 pixels, and display what team the player is on in the TAB menu.</w:t>
       </w:r>
     </w:p>
     <w:sectPr>

</xml_diff>

<commit_message>
you can now win and lose; fix svc_uisetimage and uisettexl; fix zombie textures; get rid of psotgameui and just replace the header image of leaderboardui
</commit_message>
<xml_diff>
--- a/docs/Changes to vkQuake2 Engine to make it Zombono Engine.docx
+++ b/docs/Changes to vkQuake2 Engine to make it Zombono Engine.docx
@@ -700,6 +700,52 @@
           <w:rFonts w:ascii="Arial" w:hAnsi="Arial" w:cs="Arial"/>
         </w:rPr>
         <w:t>section of layout string, extend the vertical length of a player’s score information from 32 to 40 pixels, and display what team the player is on in the TAB menu.</w:t>
+      </w:r>
+    </w:p>
+    <w:p>
+      <w:pPr>
+        <w:pStyle w:val="ListParagraph"/>
+        <w:numPr>
+          <w:ilvl w:val="0"/>
+          <w:numId w:val="1"/>
+        </w:numPr>
+        <w:rPr>
+          <w:rFonts w:ascii="Arial" w:hAnsi="Arial" w:cs="Arial"/>
+        </w:rPr>
+      </w:pPr>
+      <w:r>
+        <w:rPr>
+          <w:rFonts w:ascii="Arial" w:hAnsi="Arial" w:cs="Arial"/>
+        </w:rPr>
+        <w:t xml:space="preserve">Add </w:t>
+      </w:r>
+      <w:r>
+        <w:rPr>
+          <w:rFonts w:ascii="Arial" w:hAnsi="Arial" w:cs="Arial"/>
+          <w:b/>
+        </w:rPr>
+        <w:t xml:space="preserve">extents </w:t>
+      </w:r>
+      <w:r>
+        <w:rPr>
+          <w:rFonts w:ascii="Arial" w:hAnsi="Arial" w:cs="Arial"/>
+          <w:bCs/>
+        </w:rPr>
+        <w:t xml:space="preserve">to </w:t>
+      </w:r>
+      <w:r>
+        <w:rPr>
+          <w:rFonts w:ascii="Arial" w:hAnsi="Arial" w:cs="Arial"/>
+          <w:b/>
+        </w:rPr>
+        <w:t xml:space="preserve">entity_state_t </w:t>
+      </w:r>
+      <w:r>
+        <w:rPr>
+          <w:rFonts w:ascii="Arial" w:hAnsi="Arial" w:cs="Arial"/>
+          <w:bCs/>
+        </w:rPr>
+        <w:t>structure.</w:t>
       </w:r>
     </w:p>
     <w:sectPr>

</xml_diff>